<commit_message>
se carga CFA ajustado
</commit_message>
<xml_diff>
--- a/fuentes/CF012_228139_DU.docx
+++ b/fuentes/CF012_228139_DU.docx
@@ -8614,6 +8614,9 @@
             </w:pPr>
             <w:r>
               <w:t xml:space="preserve">Centro de gestión industrial - </w:t>
+            </w:r>
+            <w:r>
+              <w:t xml:space="preserve">Regional </w:t>
             </w:r>
             <w:r>
               <w:t>Distrito Capital</w:t>
@@ -12878,13 +12881,13 @@
 </file>
 
 <file path=customXml/itemProps2.xml><?xml version="1.0" encoding="utf-8"?>
-<ds:datastoreItem xmlns:ds="http://schemas.openxmlformats.org/officeDocument/2006/customXml" ds:itemID="{63E392C4-95C1-4B4B-B3D5-7D0AD9390591}"/>
+<ds:datastoreItem xmlns:ds="http://schemas.openxmlformats.org/officeDocument/2006/customXml" ds:itemID="{6A476268-757A-4C7B-968D-1DAC18D3232E}"/>
 </file>
 
 <file path=customXml/itemProps3.xml><?xml version="1.0" encoding="utf-8"?>
-<ds:datastoreItem xmlns:ds="http://schemas.openxmlformats.org/officeDocument/2006/customXml" ds:itemID="{66797E7F-C8CA-44EF-845E-BCF9374B7EC7}"/>
+<ds:datastoreItem xmlns:ds="http://schemas.openxmlformats.org/officeDocument/2006/customXml" ds:itemID="{1B156344-46F9-4676-B9FB-DDC9362029DB}"/>
 </file>
 
 <file path=customXml/itemProps4.xml><?xml version="1.0" encoding="utf-8"?>
-<ds:datastoreItem xmlns:ds="http://schemas.openxmlformats.org/officeDocument/2006/customXml" ds:itemID="{E8751E9C-2EC0-4D02-8821-FD364CC18AB3}"/>
+<ds:datastoreItem xmlns:ds="http://schemas.openxmlformats.org/officeDocument/2006/customXml" ds:itemID="{91E446DB-3700-47C3-ACBA-8185E953BC0C}"/>
 </file>
</xml_diff>